<commit_message>
Fixed bugs and added support for sidebar
</commit_message>
<xml_diff>
--- a/QuizMania/Documentation/Notes.docx
+++ b/QuizMania/Documentation/Notes.docx
@@ -28,6 +28,9 @@
     </w:p>
     <w:p>
       <w:r>
+        <w:rPr>
+          <w:noProof/>
+        </w:rPr>
         <w:drawing>
           <wp:inline distT="0" distB="0" distL="0" distR="0" wp14:anchorId="60842918" wp14:editId="1F227B4B">
             <wp:extent cx="5943600" cy="2491105"/>
@@ -69,6 +72,9 @@
     <w:p/>
     <w:p>
       <w:r>
+        <w:rPr>
+          <w:noProof/>
+        </w:rPr>
         <w:drawing>
           <wp:inline distT="0" distB="0" distL="0" distR="0" wp14:anchorId="739B67DE" wp14:editId="2A4EBF40">
             <wp:extent cx="5943600" cy="2465705"/>
@@ -107,8 +113,17 @@
       </w:r>
     </w:p>
     <w:p/>
+    <w:p/>
     <w:p>
       <w:r>
+        <w:t>3)Add feature for adding tooltip to questions and/or answers ( look at source template)</w:t>
+      </w:r>
+    </w:p>
+    <w:p>
+      <w:r>
+        <w:rPr>
+          <w:noProof/>
+        </w:rPr>
         <w:lastRenderedPageBreak/>
         <w:drawing>
           <wp:inline distT="0" distB="0" distL="0" distR="0" wp14:anchorId="35C8DC3B" wp14:editId="343289E0">

</xml_diff>